<commit_message>
Update Memento Design Pattern.docx
</commit_message>
<xml_diff>
--- a/SWD/Memento Design Pattern.docx
+++ b/SWD/Memento Design Pattern.docx
@@ -557,6 +557,109 @@
         <w:t>.</w:t>
       </w:r>
     </w:p>
+    <w:p/>
+    <w:p>
+      <w:pPr>
+        <w:keepNext/>
+        <w:jc w:val="center"/>
+      </w:pPr>
+      <w:r>
+        <w:rPr>
+          <w:noProof/>
+        </w:rPr>
+        <w:lastRenderedPageBreak/>
+        <w:drawing>
+          <wp:inline distT="0" distB="0" distL="0" distR="0" wp14:anchorId="363EA255" wp14:editId="7535A7E7">
+            <wp:extent cx="6120130" cy="4989195"/>
+            <wp:effectExtent l="0" t="0" r="0" b="1905"/>
+            <wp:docPr id="1071078668" name="Billede 1" descr="Et billede, der indeholder tekst, skærmbillede, Font/skrifttype, diagram&#10;&#10;Indhold genereret af kunstig intelligens kan være forkert."/>
+            <wp:cNvGraphicFramePr>
+              <a:graphicFrameLocks xmlns:a="http://schemas.openxmlformats.org/drawingml/2006/main" noChangeAspect="1"/>
+            </wp:cNvGraphicFramePr>
+            <a:graphic xmlns:a="http://schemas.openxmlformats.org/drawingml/2006/main">
+              <a:graphicData uri="http://schemas.openxmlformats.org/drawingml/2006/picture">
+                <pic:pic xmlns:pic="http://schemas.openxmlformats.org/drawingml/2006/picture">
+                  <pic:nvPicPr>
+                    <pic:cNvPr id="1071078668" name="Billede 1" descr="Et billede, der indeholder tekst, skærmbillede, Font/skrifttype, diagram&#10;&#10;Indhold genereret af kunstig intelligens kan være forkert."/>
+                    <pic:cNvPicPr/>
+                  </pic:nvPicPr>
+                  <pic:blipFill>
+                    <a:blip r:embed="rId7">
+                      <a:extLst>
+                        <a:ext uri="{28A0092B-C50C-407E-A947-70E740481C1C}">
+                          <a14:useLocalDpi xmlns:a14="http://schemas.microsoft.com/office/drawing/2010/main" val="0"/>
+                        </a:ext>
+                      </a:extLst>
+                    </a:blip>
+                    <a:stretch>
+                      <a:fillRect/>
+                    </a:stretch>
+                  </pic:blipFill>
+                  <pic:spPr>
+                    <a:xfrm>
+                      <a:off x="0" y="0"/>
+                      <a:ext cx="6120130" cy="4989195"/>
+                    </a:xfrm>
+                    <a:prstGeom prst="rect">
+                      <a:avLst/>
+                    </a:prstGeom>
+                  </pic:spPr>
+                </pic:pic>
+              </a:graphicData>
+            </a:graphic>
+          </wp:inline>
+        </w:drawing>
+      </w:r>
+    </w:p>
+    <w:p>
+      <w:pPr>
+        <w:pStyle w:val="Billedtekst"/>
+        <w:jc w:val="center"/>
+      </w:pPr>
+      <w:r>
+        <w:t xml:space="preserve">Figur </w:t>
+      </w:r>
+      <w:fldSimple w:instr=" SEQ Figur \* ARABIC ">
+        <w:r>
+          <w:rPr>
+            <w:noProof/>
+          </w:rPr>
+          <w:t>2</w:t>
+        </w:r>
+      </w:fldSimple>
+      <w:r>
+        <w:t>: Klassediagram over Memento efter:</w:t>
+      </w:r>
+      <w:sdt>
+        <w:sdtPr>
+          <w:id w:val="1595274962"/>
+          <w:citation/>
+        </w:sdtPr>
+        <w:sdtContent>
+          <w:r>
+            <w:fldChar w:fldCharType="begin"/>
+          </w:r>
+          <w:r>
+            <w:instrText xml:space="preserve"> CITATION Mem24 \l 1030 </w:instrText>
+          </w:r>
+          <w:r>
+            <w:fldChar w:fldCharType="separate"/>
+          </w:r>
+          <w:r>
+            <w:rPr>
+              <w:noProof/>
+            </w:rPr>
+            <w:t xml:space="preserve"> (Geeks, 2024)</w:t>
+          </w:r>
+          <w:r>
+            <w:fldChar w:fldCharType="end"/>
+          </w:r>
+        </w:sdtContent>
+      </w:sdt>
+      <w:r>
+        <w:t>.</w:t>
+      </w:r>
+    </w:p>
     <w:p>
       <w:pPr>
         <w:rPr>
@@ -627,11 +730,11 @@
         <w:t xml:space="preserve">. Modsat memento bruges Command-mønsteret </w:t>
       </w:r>
       <w:r>
-        <w:t xml:space="preserve">til at indkapsle anmodninger som objekter. Hvor Memento fokuserer på at gemme og gendanne objektets tilstand uden at afsløre implementeringsdetaljer, bruges Command til at udføre, fortryde og logge handlinger. Command kan oprette en fortryd-funktion ved at udføre modsatte handlinger, hvorimod Memento gendanner en tidligere tilstand uden at ændre objektet. </w:t>
+        <w:t xml:space="preserve">til at indkapsle anmodninger som objekter. Hvor Memento fokuserer på at gemme og gendanne objektets tilstand uden at afsløre implementeringsdetaljer, bruges Command </w:t>
       </w:r>
       <w:r>
         <w:lastRenderedPageBreak/>
-        <w:t xml:space="preserve">Command er </w:t>
+        <w:t xml:space="preserve">til at udføre, fortryde og logge handlinger. Command kan oprette en fortryd-funktion ved at udføre modsatte handlinger, hvorimod Memento gendanner en tidligere tilstand uden at ændre objektet. Command er </w:t>
       </w:r>
       <w:r>
         <w:t>derfor mere f</w:t>
@@ -2459,6 +2562,7 @@
   <w:style w:type="character" w:default="1" w:styleId="Standardskrifttypeiafsnit">
     <w:name w:val="Default Paragraph Font"/>
     <w:uiPriority w:val="1"/>
+    <w:semiHidden/>
     <w:unhideWhenUsed/>
   </w:style>
   <w:style w:type="table" w:default="1" w:styleId="Tabel-Normal">

</xml_diff>